<commit_message>
artefact + formatted some code
</commit_message>
<xml_diff>
--- a/doc/harrison.gee-portfolio/artefacts.docx
+++ b/doc/harrison.gee-portfolio/artefacts.docx
@@ -98,7 +98,11 @@
             <w:cnfStyle w:val="001000000000" w:firstRow="0" w:lastRow="0" w:firstColumn="1" w:lastColumn="0" w:oddVBand="0" w:evenVBand="0" w:oddHBand="0" w:evenHBand="0" w:firstRowFirstColumn="0" w:firstRowLastColumn="0" w:lastRowFirstColumn="0" w:lastRowLastColumn="0"/>
             <w:tcW w:w="2909" w:type="dxa"/>
           </w:tcPr>
-          <w:p/>
+          <w:p>
+            <w:r>
+              <w:t>Helped design the database</w:t>
+            </w:r>
+          </w:p>
         </w:tc>
         <w:tc>
           <w:tcPr>
@@ -111,6 +115,12 @@
                 <w:b w:val="0"/>
               </w:rPr>
             </w:pPr>
+            <w:r>
+              <w:rPr>
+                <w:b w:val="0"/>
+              </w:rPr>
+              <w:t>Listed some possible tables and fields that would be needed for the site</w:t>
+            </w:r>
           </w:p>
         </w:tc>
         <w:tc>
@@ -124,6 +134,12 @@
                 <w:b w:val="0"/>
               </w:rPr>
             </w:pPr>
+            <w:r>
+              <w:rPr>
+                <w:b w:val="0"/>
+              </w:rPr>
+              <w:t>A well-made database is a very important part of a booking system, so we needed to do it right.</w:t>
+            </w:r>
           </w:p>
         </w:tc>
       </w:tr>
@@ -133,7 +149,11 @@
             <w:cnfStyle w:val="001000000000" w:firstRow="0" w:lastRow="0" w:firstColumn="1" w:lastColumn="0" w:oddVBand="0" w:evenVBand="0" w:oddHBand="0" w:evenHBand="0" w:firstRowFirstColumn="0" w:firstRowLastColumn="0" w:lastRowFirstColumn="0" w:lastRowLastColumn="0"/>
             <w:tcW w:w="2909" w:type="dxa"/>
           </w:tcPr>
-          <w:p/>
+          <w:p>
+            <w:r>
+              <w:t>Added gender fields to the courses table and subsequently to the courses pages</w:t>
+            </w:r>
+          </w:p>
         </w:tc>
         <w:tc>
           <w:tcPr>
@@ -146,6 +166,12 @@
                 <w:b w:val="0"/>
               </w:rPr>
             </w:pPr>
+            <w:r>
+              <w:rPr>
+                <w:b w:val="0"/>
+              </w:rPr>
+              <w:t>See appendix 1 for evidence</w:t>
+            </w:r>
           </w:p>
         </w:tc>
         <w:tc>
@@ -159,6 +185,12 @@
                 <w:b w:val="0"/>
               </w:rPr>
             </w:pPr>
+            <w:r>
+              <w:rPr>
+                <w:b w:val="0"/>
+              </w:rPr>
+              <w:t>This was needed for further features to work</w:t>
+            </w:r>
           </w:p>
         </w:tc>
       </w:tr>
@@ -172,7 +204,14 @@
             <w:cnfStyle w:val="001000000000" w:firstRow="0" w:lastRow="0" w:firstColumn="1" w:lastColumn="0" w:oddVBand="0" w:evenVBand="0" w:oddHBand="0" w:evenHBand="0" w:firstRowFirstColumn="0" w:firstRowLastColumn="0" w:lastRowFirstColumn="0" w:lastRowLastColumn="0"/>
             <w:tcW w:w="2909" w:type="dxa"/>
           </w:tcPr>
-          <w:p/>
+          <w:p>
+            <w:r>
+              <w:t>Hide sign up button when the user is logged in</w:t>
+            </w:r>
+            <w:r>
+              <w:t xml:space="preserve"> on the home page</w:t>
+            </w:r>
+          </w:p>
         </w:tc>
         <w:tc>
           <w:tcPr>
@@ -185,6 +224,12 @@
                 <w:b w:val="0"/>
               </w:rPr>
             </w:pPr>
+            <w:r>
+              <w:rPr>
+                <w:b w:val="0"/>
+              </w:rPr>
+              <w:t>See appendix 2 for evidence</w:t>
+            </w:r>
           </w:p>
         </w:tc>
         <w:tc>
@@ -198,6 +243,12 @@
                 <w:b w:val="0"/>
               </w:rPr>
             </w:pPr>
+            <w:r>
+              <w:rPr>
+                <w:b w:val="0"/>
+              </w:rPr>
+              <w:t>Improved the user experience, there is no point in seeing a signup button when they already have an account</w:t>
+            </w:r>
           </w:p>
         </w:tc>
       </w:tr>
@@ -210,7 +261,11 @@
             <w:cnfStyle w:val="001000000000" w:firstRow="0" w:lastRow="0" w:firstColumn="1" w:lastColumn="0" w:oddVBand="0" w:evenVBand="0" w:oddHBand="0" w:evenHBand="0" w:firstRowFirstColumn="0" w:firstRowLastColumn="0" w:lastRowFirstColumn="0" w:lastRowLastColumn="0"/>
             <w:tcW w:w="2909" w:type="dxa"/>
           </w:tcPr>
-          <w:p/>
+          <w:p>
+            <w:r>
+              <w:t xml:space="preserve">Check what gender the user is and then only show them courses that they can enroll in (male/female and mixed always shows) </w:t>
+            </w:r>
+          </w:p>
         </w:tc>
         <w:tc>
           <w:tcPr>
@@ -223,6 +278,12 @@
                 <w:b w:val="0"/>
               </w:rPr>
             </w:pPr>
+            <w:r>
+              <w:rPr>
+                <w:b w:val="0"/>
+              </w:rPr>
+              <w:t>See appendix 3 for evidence</w:t>
+            </w:r>
           </w:p>
         </w:tc>
         <w:tc>
@@ -236,6 +297,12 @@
                 <w:b w:val="0"/>
               </w:rPr>
             </w:pPr>
+            <w:r>
+              <w:rPr>
+                <w:b w:val="0"/>
+              </w:rPr>
+              <w:t>By hiding the courses, the user is not meant to be able to enroll in, it streamlines the experience and gets rid of the need for checks.</w:t>
+            </w:r>
           </w:p>
         </w:tc>
       </w:tr>
@@ -248,7 +315,20 @@
             <w:cnfStyle w:val="001000000000" w:firstRow="0" w:lastRow="0" w:firstColumn="1" w:lastColumn="0" w:oddVBand="0" w:evenVBand="0" w:oddHBand="0" w:evenHBand="0" w:firstRowFirstColumn="0" w:firstRowLastColumn="0" w:lastRowFirstColumn="0" w:lastRowLastColumn="0"/>
             <w:tcW w:w="2909" w:type="dxa"/>
           </w:tcPr>
-          <w:p/>
+          <w:p>
+            <w:r>
+              <w:t>Check what gender is specified within the course and then h</w:t>
+            </w:r>
+            <w:r>
+              <w:t xml:space="preserve">ide </w:t>
+            </w:r>
+            <w:r>
+              <w:t>the progress bar for the gender that is</w:t>
+            </w:r>
+            <w:r>
+              <w:t xml:space="preserve"> not allowed to be in that course</w:t>
+            </w:r>
+          </w:p>
         </w:tc>
         <w:tc>
           <w:tcPr>
@@ -261,6 +341,18 @@
                 <w:b w:val="0"/>
               </w:rPr>
             </w:pPr>
+            <w:r>
+              <w:rPr>
+                <w:b w:val="0"/>
+              </w:rPr>
+              <w:t xml:space="preserve">See appendix </w:t>
+            </w:r>
+            <w:r>
+              <w:rPr>
+                <w:b w:val="0"/>
+              </w:rPr>
+              <w:t>4 for evidence</w:t>
+            </w:r>
           </w:p>
         </w:tc>
         <w:tc>
@@ -274,15 +366,341 @@
                 <w:b w:val="0"/>
               </w:rPr>
             </w:pPr>
-            <w:bookmarkStart w:id="0" w:name="_GoBack"/>
-            <w:bookmarkEnd w:id="0"/>
+            <w:r>
+              <w:rPr>
+                <w:b w:val="0"/>
+              </w:rPr>
+              <w:t>This is a purely aesthetic thing and didn’t really add any functionality, it just makes things make more sense.</w:t>
+            </w:r>
+          </w:p>
+        </w:tc>
+      </w:tr>
+      <w:tr>
+        <w:tc>
+          <w:tcPr>
+            <w:cnfStyle w:val="001000000000" w:firstRow="0" w:lastRow="0" w:firstColumn="1" w:lastColumn="0" w:oddVBand="0" w:evenVBand="0" w:oddHBand="0" w:evenHBand="0" w:firstRowFirstColumn="0" w:firstRowLastColumn="0" w:lastRowFirstColumn="0" w:lastRowLastColumn="0"/>
+            <w:tcW w:w="2909" w:type="dxa"/>
+          </w:tcPr>
+          <w:p>
+            <w:r>
+              <w:lastRenderedPageBreak/>
+              <w:t>Designed user stories, acceptance criteria, assigning story points</w:t>
+            </w:r>
+          </w:p>
+        </w:tc>
+        <w:tc>
+          <w:tcPr>
+            <w:tcW w:w="4552" w:type="dxa"/>
+          </w:tcPr>
+          <w:p>
+            <w:pPr>
+              <w:cnfStyle w:val="000000000000" w:firstRow="0" w:lastRow="0" w:firstColumn="0" w:lastColumn="0" w:oddVBand="0" w:evenVBand="0" w:oddHBand="0" w:evenHBand="0" w:firstRowFirstColumn="0" w:firstRowLastColumn="0" w:lastRowFirstColumn="0" w:lastRowLastColumn="0"/>
+              <w:rPr>
+                <w:b w:val="0"/>
+              </w:rPr>
+            </w:pPr>
+            <w:r>
+              <w:rPr>
+                <w:b w:val="0"/>
+              </w:rPr>
+              <w:t>User stories.pptx</w:t>
+            </w:r>
+          </w:p>
+        </w:tc>
+        <w:tc>
+          <w:tcPr>
+            <w:tcW w:w="2667" w:type="dxa"/>
+          </w:tcPr>
+          <w:p>
+            <w:pPr>
+              <w:cnfStyle w:val="000000000000" w:firstRow="0" w:lastRow="0" w:firstColumn="0" w:lastColumn="0" w:oddVBand="0" w:evenVBand="0" w:oddHBand="0" w:evenHBand="0" w:firstRowFirstColumn="0" w:firstRowLastColumn="0" w:lastRowFirstColumn="0" w:lastRowLastColumn="0"/>
+              <w:rPr>
+                <w:b w:val="0"/>
+              </w:rPr>
+            </w:pPr>
+            <w:r>
+              <w:rPr>
+                <w:b w:val="0"/>
+              </w:rPr>
+              <w:t>Allowed us as a development team to craft our website into something that we would want to work on</w:t>
+            </w:r>
           </w:p>
         </w:tc>
       </w:tr>
     </w:tbl>
     <w:p/>
+    <w:p>
+      <w:bookmarkStart w:id="0" w:name="_GoBack"/>
+      <w:bookmarkEnd w:id="0"/>
+    </w:p>
+    <w:p>
+      <w:r>
+        <w:t>APPENDIX</w:t>
+      </w:r>
+    </w:p>
+    <w:p>
+      <w:r>
+        <w:t>1</w:t>
+      </w:r>
+    </w:p>
+    <w:p>
+      <w:r>
+        <w:rPr>
+          <w:noProof/>
+          <w:lang w:val="en-AU" w:eastAsia="ja-JP"/>
+        </w:rPr>
+        <w:drawing>
+          <wp:inline distT="0" distB="0" distL="0" distR="0" wp14:anchorId="12964804" wp14:editId="2A557E99">
+            <wp:extent cx="4876800" cy="2181225"/>
+            <wp:effectExtent l="0" t="0" r="0" b="9525"/>
+            <wp:docPr id="1" name="Picture 1"/>
+            <wp:cNvGraphicFramePr>
+              <a:graphicFrameLocks xmlns:a="http://schemas.openxmlformats.org/drawingml/2006/main" noChangeAspect="1"/>
+            </wp:cNvGraphicFramePr>
+            <a:graphic xmlns:a="http://schemas.openxmlformats.org/drawingml/2006/main">
+              <a:graphicData uri="http://schemas.openxmlformats.org/drawingml/2006/picture">
+                <pic:pic xmlns:pic="http://schemas.openxmlformats.org/drawingml/2006/picture">
+                  <pic:nvPicPr>
+                    <pic:cNvPr id="1" name=""/>
+                    <pic:cNvPicPr/>
+                  </pic:nvPicPr>
+                  <pic:blipFill>
+                    <a:blip r:embed="rId6"/>
+                    <a:stretch>
+                      <a:fillRect/>
+                    </a:stretch>
+                  </pic:blipFill>
+                  <pic:spPr>
+                    <a:xfrm>
+                      <a:off x="0" y="0"/>
+                      <a:ext cx="4876800" cy="2181225"/>
+                    </a:xfrm>
+                    <a:prstGeom prst="rect">
+                      <a:avLst/>
+                    </a:prstGeom>
+                  </pic:spPr>
+                </pic:pic>
+              </a:graphicData>
+            </a:graphic>
+          </wp:inline>
+        </w:drawing>
+      </w:r>
+    </w:p>
+    <w:p>
+      <w:r>
+        <w:rPr>
+          <w:noProof/>
+          <w:lang w:val="en-AU" w:eastAsia="ja-JP"/>
+        </w:rPr>
+        <w:drawing>
+          <wp:anchor distT="0" distB="0" distL="114300" distR="114300" simplePos="0" relativeHeight="251658240" behindDoc="0" locked="0" layoutInCell="1" allowOverlap="1" wp14:anchorId="011DD78D" wp14:editId="1734F038">
+            <wp:simplePos x="914400" y="5772150"/>
+            <wp:positionH relativeFrom="column">
+              <wp:align>left</wp:align>
+            </wp:positionH>
+            <wp:positionV relativeFrom="paragraph">
+              <wp:align>top</wp:align>
+            </wp:positionV>
+            <wp:extent cx="5276850" cy="3467100"/>
+            <wp:effectExtent l="0" t="0" r="0" b="0"/>
+            <wp:wrapSquare wrapText="bothSides"/>
+            <wp:docPr id="2" name="Picture 2"/>
+            <wp:cNvGraphicFramePr>
+              <a:graphicFrameLocks xmlns:a="http://schemas.openxmlformats.org/drawingml/2006/main" noChangeAspect="1"/>
+            </wp:cNvGraphicFramePr>
+            <a:graphic xmlns:a="http://schemas.openxmlformats.org/drawingml/2006/main">
+              <a:graphicData uri="http://schemas.openxmlformats.org/drawingml/2006/picture">
+                <pic:pic xmlns:pic="http://schemas.openxmlformats.org/drawingml/2006/picture">
+                  <pic:nvPicPr>
+                    <pic:cNvPr id="1" name=""/>
+                    <pic:cNvPicPr/>
+                  </pic:nvPicPr>
+                  <pic:blipFill>
+                    <a:blip r:embed="rId7">
+                      <a:extLst>
+                        <a:ext uri="{28A0092B-C50C-407E-A947-70E740481C1C}">
+                          <a14:useLocalDpi xmlns:a14="http://schemas.microsoft.com/office/drawing/2010/main" val="0"/>
+                        </a:ext>
+                      </a:extLst>
+                    </a:blip>
+                    <a:stretch>
+                      <a:fillRect/>
+                    </a:stretch>
+                  </pic:blipFill>
+                  <pic:spPr>
+                    <a:xfrm>
+                      <a:off x="0" y="0"/>
+                      <a:ext cx="5276850" cy="3467100"/>
+                    </a:xfrm>
+                    <a:prstGeom prst="rect">
+                      <a:avLst/>
+                    </a:prstGeom>
+                  </pic:spPr>
+                </pic:pic>
+              </a:graphicData>
+            </a:graphic>
+          </wp:anchor>
+        </w:drawing>
+      </w:r>
+    </w:p>
     <w:p/>
     <w:p/>
+    <w:p/>
+    <w:p/>
+    <w:p/>
+    <w:p/>
+    <w:p/>
+    <w:p/>
+    <w:p/>
+    <w:p/>
+    <w:p/>
+    <w:p/>
+    <w:p>
+      <w:r>
+        <w:lastRenderedPageBreak/>
+        <w:t>2</w:t>
+      </w:r>
+    </w:p>
+    <w:p>
+      <w:r>
+        <w:rPr>
+          <w:noProof/>
+          <w:lang w:val="en-AU" w:eastAsia="ja-JP"/>
+        </w:rPr>
+        <w:drawing>
+          <wp:inline distT="0" distB="0" distL="0" distR="0" wp14:anchorId="428CA336" wp14:editId="38333939">
+            <wp:extent cx="5727700" cy="726440"/>
+            <wp:effectExtent l="0" t="0" r="6350" b="0"/>
+            <wp:docPr id="3" name="Picture 3"/>
+            <wp:cNvGraphicFramePr>
+              <a:graphicFrameLocks xmlns:a="http://schemas.openxmlformats.org/drawingml/2006/main" noChangeAspect="1"/>
+            </wp:cNvGraphicFramePr>
+            <a:graphic xmlns:a="http://schemas.openxmlformats.org/drawingml/2006/main">
+              <a:graphicData uri="http://schemas.openxmlformats.org/drawingml/2006/picture">
+                <pic:pic xmlns:pic="http://schemas.openxmlformats.org/drawingml/2006/picture">
+                  <pic:nvPicPr>
+                    <pic:cNvPr id="1" name=""/>
+                    <pic:cNvPicPr/>
+                  </pic:nvPicPr>
+                  <pic:blipFill>
+                    <a:blip r:embed="rId8"/>
+                    <a:stretch>
+                      <a:fillRect/>
+                    </a:stretch>
+                  </pic:blipFill>
+                  <pic:spPr>
+                    <a:xfrm>
+                      <a:off x="0" y="0"/>
+                      <a:ext cx="5727700" cy="726440"/>
+                    </a:xfrm>
+                    <a:prstGeom prst="rect">
+                      <a:avLst/>
+                    </a:prstGeom>
+                  </pic:spPr>
+                </pic:pic>
+              </a:graphicData>
+            </a:graphic>
+          </wp:inline>
+        </w:drawing>
+      </w:r>
+    </w:p>
+    <w:p>
+      <w:r>
+        <w:br w:type="textWrapping" w:clear="all"/>
+        <w:t>3</w:t>
+      </w:r>
+    </w:p>
+    <w:p>
+      <w:r>
+        <w:rPr>
+          <w:noProof/>
+          <w:lang w:val="en-AU" w:eastAsia="ja-JP"/>
+        </w:rPr>
+        <w:drawing>
+          <wp:inline distT="0" distB="0" distL="0" distR="0" wp14:anchorId="480C8759" wp14:editId="23B1333B">
+            <wp:extent cx="4724400" cy="666750"/>
+            <wp:effectExtent l="0" t="0" r="0" b="0"/>
+            <wp:docPr id="4" name="Picture 4"/>
+            <wp:cNvGraphicFramePr>
+              <a:graphicFrameLocks xmlns:a="http://schemas.openxmlformats.org/drawingml/2006/main" noChangeAspect="1"/>
+            </wp:cNvGraphicFramePr>
+            <a:graphic xmlns:a="http://schemas.openxmlformats.org/drawingml/2006/main">
+              <a:graphicData uri="http://schemas.openxmlformats.org/drawingml/2006/picture">
+                <pic:pic xmlns:pic="http://schemas.openxmlformats.org/drawingml/2006/picture">
+                  <pic:nvPicPr>
+                    <pic:cNvPr id="1" name=""/>
+                    <pic:cNvPicPr/>
+                  </pic:nvPicPr>
+                  <pic:blipFill>
+                    <a:blip r:embed="rId9"/>
+                    <a:stretch>
+                      <a:fillRect/>
+                    </a:stretch>
+                  </pic:blipFill>
+                  <pic:spPr>
+                    <a:xfrm>
+                      <a:off x="0" y="0"/>
+                      <a:ext cx="4724400" cy="666750"/>
+                    </a:xfrm>
+                    <a:prstGeom prst="rect">
+                      <a:avLst/>
+                    </a:prstGeom>
+                  </pic:spPr>
+                </pic:pic>
+              </a:graphicData>
+            </a:graphic>
+          </wp:inline>
+        </w:drawing>
+      </w:r>
+    </w:p>
+    <w:p>
+      <w:r>
+        <w:t>4</w:t>
+      </w:r>
+    </w:p>
+    <w:p>
+      <w:r>
+        <w:rPr>
+          <w:noProof/>
+          <w:lang w:val="en-AU" w:eastAsia="ja-JP"/>
+        </w:rPr>
+        <w:drawing>
+          <wp:inline distT="0" distB="0" distL="0" distR="0" wp14:anchorId="770C4CC1" wp14:editId="50A2108C">
+            <wp:extent cx="5727700" cy="5386705"/>
+            <wp:effectExtent l="0" t="0" r="6350" b="4445"/>
+            <wp:docPr id="5" name="Picture 5"/>
+            <wp:cNvGraphicFramePr>
+              <a:graphicFrameLocks xmlns:a="http://schemas.openxmlformats.org/drawingml/2006/main" noChangeAspect="1"/>
+            </wp:cNvGraphicFramePr>
+            <a:graphic xmlns:a="http://schemas.openxmlformats.org/drawingml/2006/main">
+              <a:graphicData uri="http://schemas.openxmlformats.org/drawingml/2006/picture">
+                <pic:pic xmlns:pic="http://schemas.openxmlformats.org/drawingml/2006/picture">
+                  <pic:nvPicPr>
+                    <pic:cNvPr id="1" name=""/>
+                    <pic:cNvPicPr/>
+                  </pic:nvPicPr>
+                  <pic:blipFill>
+                    <a:blip r:embed="rId10"/>
+                    <a:stretch>
+                      <a:fillRect/>
+                    </a:stretch>
+                  </pic:blipFill>
+                  <pic:spPr>
+                    <a:xfrm>
+                      <a:off x="0" y="0"/>
+                      <a:ext cx="5727700" cy="5386705"/>
+                    </a:xfrm>
+                    <a:prstGeom prst="rect">
+                      <a:avLst/>
+                    </a:prstGeom>
+                  </pic:spPr>
+                </pic:pic>
+              </a:graphicData>
+            </a:graphic>
+          </wp:inline>
+        </w:drawing>
+      </w:r>
+    </w:p>
     <w:sectPr>
       <w:pgSz w:w="11900" w:h="16840"/>
       <w:pgMar w:top="1440" w:right="1440" w:bottom="1440" w:left="1440" w:header="708" w:footer="708" w:gutter="0"/>
@@ -291,6 +709,103 @@
     </w:sectPr>
   </w:body>
 </w:document>
+</file>
+
+<file path=word/numbering.xml><?xml version="1.0" encoding="utf-8"?>
+<w:numbering xmlns:wpc="http://schemas.microsoft.com/office/word/2010/wordprocessingCanvas" xmlns:cx="http://schemas.microsoft.com/office/drawing/2014/chartex" xmlns:cx1="http://schemas.microsoft.com/office/drawing/2015/9/8/chartex" xmlns:cx2="http://schemas.microsoft.com/office/drawing/2015/10/21/chartex" xmlns:mc="http://schemas.openxmlformats.org/markup-compatibility/2006" xmlns:o="urn:schemas-microsoft-com:office:office" xmlns:r="http://schemas.openxmlformats.org/officeDocument/2006/relationships" xmlns:m="http://schemas.openxmlformats.org/officeDocument/2006/math" xmlns:v="urn:schemas-microsoft-com:vml" xmlns:wp14="http://schemas.microsoft.com/office/word/2010/wordprocessingDrawing" xmlns:wp="http://schemas.openxmlformats.org/drawingml/2006/wordprocessingDrawing" xmlns:w10="urn:schemas-microsoft-com:office:word" xmlns:w="http://schemas.openxmlformats.org/wordprocessingml/2006/main" xmlns:w14="http://schemas.microsoft.com/office/word/2010/wordml" xmlns:w15="http://schemas.microsoft.com/office/word/2012/wordml" xmlns:w16se="http://schemas.microsoft.com/office/word/2015/wordml/symex" xmlns:wpg="http://schemas.microsoft.com/office/word/2010/wordprocessingGroup" xmlns:wpi="http://schemas.microsoft.com/office/word/2010/wordprocessingInk" xmlns:wne="http://schemas.microsoft.com/office/word/2006/wordml" xmlns:wps="http://schemas.microsoft.com/office/word/2010/wordprocessingShape" mc:Ignorable="w14 w15 w16se wp14">
+  <w:abstractNum w:abstractNumId="0" w15:restartNumberingAfterBreak="0">
+    <w:nsid w:val="4865207D"/>
+    <w:multiLevelType w:val="hybridMultilevel"/>
+    <w:tmpl w:val="B072B304"/>
+    <w:lvl w:ilvl="0" w:tplc="0C09000F">
+      <w:start w:val="1"/>
+      <w:numFmt w:val="decimal"/>
+      <w:lvlText w:val="%1."/>
+      <w:lvlJc w:val="left"/>
+      <w:pPr>
+        <w:ind w:left="720" w:hanging="360"/>
+      </w:pPr>
+      <w:rPr>
+        <w:rFonts w:hint="default"/>
+      </w:rPr>
+    </w:lvl>
+    <w:lvl w:ilvl="1" w:tplc="0C090019" w:tentative="1">
+      <w:start w:val="1"/>
+      <w:numFmt w:val="lowerLetter"/>
+      <w:lvlText w:val="%2."/>
+      <w:lvlJc w:val="left"/>
+      <w:pPr>
+        <w:ind w:left="1440" w:hanging="360"/>
+      </w:pPr>
+    </w:lvl>
+    <w:lvl w:ilvl="2" w:tplc="0C09001B" w:tentative="1">
+      <w:start w:val="1"/>
+      <w:numFmt w:val="lowerRoman"/>
+      <w:lvlText w:val="%3."/>
+      <w:lvlJc w:val="right"/>
+      <w:pPr>
+        <w:ind w:left="2160" w:hanging="180"/>
+      </w:pPr>
+    </w:lvl>
+    <w:lvl w:ilvl="3" w:tplc="0C09000F" w:tentative="1">
+      <w:start w:val="1"/>
+      <w:numFmt w:val="decimal"/>
+      <w:lvlText w:val="%4."/>
+      <w:lvlJc w:val="left"/>
+      <w:pPr>
+        <w:ind w:left="2880" w:hanging="360"/>
+      </w:pPr>
+    </w:lvl>
+    <w:lvl w:ilvl="4" w:tplc="0C090019" w:tentative="1">
+      <w:start w:val="1"/>
+      <w:numFmt w:val="lowerLetter"/>
+      <w:lvlText w:val="%5."/>
+      <w:lvlJc w:val="left"/>
+      <w:pPr>
+        <w:ind w:left="3600" w:hanging="360"/>
+      </w:pPr>
+    </w:lvl>
+    <w:lvl w:ilvl="5" w:tplc="0C09001B" w:tentative="1">
+      <w:start w:val="1"/>
+      <w:numFmt w:val="lowerRoman"/>
+      <w:lvlText w:val="%6."/>
+      <w:lvlJc w:val="right"/>
+      <w:pPr>
+        <w:ind w:left="4320" w:hanging="180"/>
+      </w:pPr>
+    </w:lvl>
+    <w:lvl w:ilvl="6" w:tplc="0C09000F" w:tentative="1">
+      <w:start w:val="1"/>
+      <w:numFmt w:val="decimal"/>
+      <w:lvlText w:val="%7."/>
+      <w:lvlJc w:val="left"/>
+      <w:pPr>
+        <w:ind w:left="5040" w:hanging="360"/>
+      </w:pPr>
+    </w:lvl>
+    <w:lvl w:ilvl="7" w:tplc="0C090019" w:tentative="1">
+      <w:start w:val="1"/>
+      <w:numFmt w:val="lowerLetter"/>
+      <w:lvlText w:val="%8."/>
+      <w:lvlJc w:val="left"/>
+      <w:pPr>
+        <w:ind w:left="5760" w:hanging="360"/>
+      </w:pPr>
+    </w:lvl>
+    <w:lvl w:ilvl="8" w:tplc="0C09001B" w:tentative="1">
+      <w:start w:val="1"/>
+      <w:numFmt w:val="lowerRoman"/>
+      <w:lvlText w:val="%9."/>
+      <w:lvlJc w:val="right"/>
+      <w:pPr>
+        <w:ind w:left="6480" w:hanging="180"/>
+      </w:pPr>
+    </w:lvl>
+  </w:abstractNum>
+  <w:num w:numId="1">
+    <w:abstractNumId w:val="0"/>
+  </w:num>
+</w:numbering>
 </file>
 
 <file path=word/styles.xml><?xml version="1.0" encoding="utf-8"?>
@@ -1950,7 +2465,7 @@
 </file>
 
 <file path=customXml/itemProps1.xml><?xml version="1.0" encoding="utf-8"?>
-<ds:datastoreItem xmlns:ds="http://schemas.openxmlformats.org/officeDocument/2006/customXml" ds:itemID="{3DA68536-CBF4-4239-A66D-BFC1FEB5068A}">
+<ds:datastoreItem xmlns:ds="http://schemas.openxmlformats.org/officeDocument/2006/customXml" ds:itemID="{60EF2094-BCA4-44D6-A6B9-EDA1BCE7D0E8}">
   <ds:schemaRefs>
     <ds:schemaRef ds:uri="http://schemas.openxmlformats.org/officeDocument/2006/bibliography"/>
   </ds:schemaRefs>

</xml_diff>